<commit_message>
added appendix for AOP explanation
</commit_message>
<xml_diff>
--- a/documentation/NEO NLP Project Documentation.docx
+++ b/documentation/NEO NLP Project Documentation.docx
@@ -1237,17 +1237,7 @@
           <w:sz w:val="28"/>
           <w:szCs w:val="28"/>
         </w:rPr>
-        <w:t xml:space="preserve">”. This section describes the different tables in </w:t>
-      </w:r>
-      <w:bookmarkStart w:id="0" w:name="_GoBack"/>
-      <w:bookmarkEnd w:id="0"/>
-      <w:r>
-        <w:rPr>
-          <w:b/>
-          <w:sz w:val="28"/>
-          <w:szCs w:val="28"/>
-        </w:rPr>
-        <w:t>the DB and their main purpose.</w:t>
+        <w:t>”. This section describes the different tables in the DB and their main purpose.</w:t>
       </w:r>
     </w:p>
     <w:p>
@@ -1621,18 +1611,8 @@
           <w:sz w:val="28"/>
           <w:szCs w:val="28"/>
         </w:rPr>
-        <w:t xml:space="preserve">LOCATIONS – this table holds information about locations in NEO’s environment. It holds the location name and an x and y coordinate for the location. This allows NEO to travel to different locations in the environment by forming a path from its current location to the coordinates of the saved </w:t>
-      </w:r>
-      <w:proofErr w:type="gramStart"/>
-      <w:r>
-        <w:rPr>
-          <w:b/>
-          <w:sz w:val="28"/>
-          <w:szCs w:val="28"/>
-        </w:rPr>
-        <w:t>location.</w:t>
-      </w:r>
-      <w:proofErr w:type="gramEnd"/>
+        <w:t>LOCATIONS – this table holds information about locations in NEO’s environment. It holds the location name and an x and y coordinate for the location. This allows NEO to travel to different locations in the environment by forming a path from its current location to the coordinates of the saved location.</w:t>
+      </w:r>
       <w:r>
         <w:rPr>
           <w:b/>
@@ -2617,6 +2597,737 @@
         <w:rPr>
           <w:sz w:val="72"/>
           <w:szCs w:val="72"/>
+        </w:rPr>
+      </w:pPr>
+    </w:p>
+    <w:p>
+      <w:pPr>
+        <w:rPr>
+          <w:sz w:val="72"/>
+          <w:szCs w:val="72"/>
+        </w:rPr>
+      </w:pPr>
+    </w:p>
+    <w:p>
+      <w:pPr>
+        <w:rPr>
+          <w:sz w:val="72"/>
+          <w:szCs w:val="72"/>
+        </w:rPr>
+      </w:pPr>
+    </w:p>
+    <w:p>
+      <w:pPr>
+        <w:rPr>
+          <w:sz w:val="72"/>
+          <w:szCs w:val="72"/>
+        </w:rPr>
+      </w:pPr>
+    </w:p>
+    <w:p>
+      <w:pPr>
+        <w:rPr>
+          <w:sz w:val="72"/>
+          <w:szCs w:val="72"/>
+        </w:rPr>
+      </w:pPr>
+    </w:p>
+    <w:p>
+      <w:pPr>
+        <w:jc w:val="center"/>
+        <w:rPr>
+          <w:b/>
+          <w:sz w:val="72"/>
+          <w:szCs w:val="72"/>
+        </w:rPr>
+      </w:pPr>
+      <w:r>
+        <w:rPr>
+          <w:b/>
+          <w:sz w:val="72"/>
+          <w:szCs w:val="72"/>
+        </w:rPr>
+        <w:lastRenderedPageBreak/>
+        <w:t>Appendix A – Agent Oriented Programming</w:t>
+      </w:r>
+    </w:p>
+    <w:p>
+      <w:pPr>
+        <w:rPr>
+          <w:sz w:val="28"/>
+          <w:szCs w:val="28"/>
+        </w:rPr>
+      </w:pPr>
+      <w:r>
+        <w:rPr>
+          <w:sz w:val="28"/>
+          <w:szCs w:val="28"/>
+        </w:rPr>
+        <w:t xml:space="preserve">Agent Oriented </w:t>
+      </w:r>
+      <w:r>
+        <w:rPr>
+          <w:sz w:val="28"/>
+          <w:szCs w:val="28"/>
+        </w:rPr>
+        <w:t>Programming (</w:t>
+      </w:r>
+      <w:r>
+        <w:rPr>
+          <w:sz w:val="28"/>
+          <w:szCs w:val="28"/>
+        </w:rPr>
+        <w:t>AOP)</w:t>
+      </w:r>
+      <w:r>
+        <w:rPr>
+          <w:sz w:val="28"/>
+          <w:szCs w:val="28"/>
+        </w:rPr>
+        <w:t xml:space="preserve"> is a design pattern similar to Object Oriented Programming.</w:t>
+      </w:r>
+      <w:r>
+        <w:rPr>
+          <w:sz w:val="28"/>
+          <w:szCs w:val="28"/>
+        </w:rPr>
+        <w:t xml:space="preserve"> </w:t>
+      </w:r>
+      <w:r>
+        <w:rPr>
+          <w:sz w:val="28"/>
+          <w:szCs w:val="28"/>
+        </w:rPr>
+        <w:t xml:space="preserve">It </w:t>
+      </w:r>
+      <w:r>
+        <w:rPr>
+          <w:sz w:val="28"/>
+          <w:szCs w:val="28"/>
+        </w:rPr>
+        <w:t>seeks to model software development after how humans p</w:t>
+      </w:r>
+      <w:r>
+        <w:rPr>
+          <w:sz w:val="28"/>
+          <w:szCs w:val="28"/>
+        </w:rPr>
+        <w:t>erform complex tasks in groups.</w:t>
+      </w:r>
+      <w:r>
+        <w:rPr>
+          <w:sz w:val="28"/>
+          <w:szCs w:val="28"/>
+        </w:rPr>
+        <w:t xml:space="preserve"> </w:t>
+      </w:r>
+      <w:r>
+        <w:rPr>
+          <w:sz w:val="28"/>
+          <w:szCs w:val="28"/>
+        </w:rPr>
+        <w:t>When we need information from one another, we simply 'ask' each other for the data</w:t>
+      </w:r>
+      <w:r>
+        <w:rPr>
+          <w:sz w:val="28"/>
+          <w:szCs w:val="28"/>
+        </w:rPr>
+        <w:t xml:space="preserve">. Similarly, any agent class is </w:t>
+      </w:r>
+      <w:r>
+        <w:rPr>
+          <w:sz w:val="28"/>
+          <w:szCs w:val="28"/>
+        </w:rPr>
+        <w:t>able to ask another agent for any needed info</w:t>
+      </w:r>
+      <w:r>
+        <w:rPr>
+          <w:sz w:val="28"/>
+          <w:szCs w:val="28"/>
+        </w:rPr>
+        <w:t xml:space="preserve"> (</w:t>
+      </w:r>
+      <w:r>
+        <w:rPr>
+          <w:sz w:val="28"/>
+          <w:szCs w:val="28"/>
+          <w:u w:val="single"/>
+        </w:rPr>
+        <w:t>see the example on the next page for how this works</w:t>
+      </w:r>
+      <w:r>
+        <w:rPr>
+          <w:sz w:val="28"/>
+          <w:szCs w:val="28"/>
+        </w:rPr>
+        <w:t>)</w:t>
+      </w:r>
+      <w:r>
+        <w:rPr>
+          <w:sz w:val="28"/>
+          <w:szCs w:val="28"/>
+        </w:rPr>
+        <w:t xml:space="preserve">. AOP does this through reflection, which </w:t>
+      </w:r>
+      <w:r>
+        <w:rPr>
+          <w:sz w:val="28"/>
+          <w:szCs w:val="28"/>
+        </w:rPr>
+        <w:t xml:space="preserve">allows agents to ask each other </w:t>
+      </w:r>
+      <w:r>
+        <w:rPr>
+          <w:sz w:val="28"/>
+          <w:szCs w:val="28"/>
+        </w:rPr>
+        <w:t>for specific variables at runtime</w:t>
+      </w:r>
+      <w:r>
+        <w:rPr>
+          <w:sz w:val="28"/>
+          <w:szCs w:val="28"/>
+        </w:rPr>
+        <w:t>.</w:t>
+      </w:r>
+      <w:bookmarkStart w:id="0" w:name="_GoBack"/>
+      <w:bookmarkEnd w:id="0"/>
+    </w:p>
+    <w:p>
+      <w:pPr>
+        <w:rPr>
+          <w:sz w:val="28"/>
+          <w:szCs w:val="28"/>
+        </w:rPr>
+      </w:pPr>
+      <w:r>
+        <w:rPr>
+          <w:sz w:val="28"/>
+          <w:szCs w:val="28"/>
+        </w:rPr>
+        <w:t xml:space="preserve">In object oriented programming, any class object is able to perform functions that affect the system. In the real world, humans are the only entities that perform meaningful functions, so why not create </w:t>
+      </w:r>
+      <w:r>
+        <w:rPr>
+          <w:sz w:val="28"/>
+          <w:szCs w:val="28"/>
+        </w:rPr>
+        <w:t>a software model</w:t>
+      </w:r>
+      <w:r>
+        <w:rPr>
+          <w:sz w:val="28"/>
+          <w:szCs w:val="28"/>
+        </w:rPr>
+        <w:t xml:space="preserve"> that are patterned after the real world</w:t>
+      </w:r>
+      <w:r>
+        <w:rPr>
+          <w:sz w:val="28"/>
+          <w:szCs w:val="28"/>
+        </w:rPr>
+        <w:t>? In AOP, only agent classes perform functions</w:t>
+      </w:r>
+      <w:r>
+        <w:rPr>
+          <w:sz w:val="28"/>
+          <w:szCs w:val="28"/>
+        </w:rPr>
+        <w:t>.</w:t>
+      </w:r>
+    </w:p>
+    <w:p>
+      <w:pPr>
+        <w:rPr>
+          <w:sz w:val="28"/>
+          <w:szCs w:val="28"/>
+        </w:rPr>
+      </w:pPr>
+      <w:r>
+        <w:rPr>
+          <w:sz w:val="28"/>
+          <w:szCs w:val="28"/>
+        </w:rPr>
+        <w:t xml:space="preserve">With </w:t>
+      </w:r>
+      <w:r>
+        <w:rPr>
+          <w:sz w:val="28"/>
+          <w:szCs w:val="28"/>
+        </w:rPr>
+        <w:t>AOP</w:t>
+      </w:r>
+      <w:r>
+        <w:rPr>
+          <w:sz w:val="28"/>
+          <w:szCs w:val="28"/>
+        </w:rPr>
+        <w:t xml:space="preserve"> design</w:t>
+      </w:r>
+      <w:r>
+        <w:rPr>
+          <w:sz w:val="28"/>
+          <w:szCs w:val="28"/>
+        </w:rPr>
+        <w:t>, there are three types of classes which all subclasses derive from: Agent, Environment, and Object. Agent subclasses are able to communicate with other agents</w:t>
+      </w:r>
+      <w:r>
+        <w:rPr>
+          <w:sz w:val="28"/>
+          <w:szCs w:val="28"/>
+        </w:rPr>
+        <w:t xml:space="preserve"> and perform functions. Environments hold info about the system and maintain state when changes are made by agents. Objects simply hold info and are used by the agents as needed, just as humans use objects in the real world.</w:t>
+      </w:r>
+    </w:p>
+    <w:p>
+      <w:pPr>
+        <w:rPr>
+          <w:sz w:val="28"/>
+          <w:szCs w:val="28"/>
+        </w:rPr>
+      </w:pPr>
+      <w:r>
+        <w:rPr>
+          <w:sz w:val="28"/>
+          <w:szCs w:val="28"/>
+        </w:rPr>
+        <w:t>The most important elements about AOP design are:</w:t>
+      </w:r>
+    </w:p>
+    <w:p>
+      <w:pPr>
+        <w:rPr>
+          <w:b/>
+          <w:sz w:val="28"/>
+          <w:szCs w:val="28"/>
+        </w:rPr>
+      </w:pPr>
+      <w:r>
+        <w:rPr>
+          <w:b/>
+          <w:sz w:val="28"/>
+          <w:szCs w:val="28"/>
+        </w:rPr>
+        <w:t>Agents cannot have their variables changed by any other class.</w:t>
+      </w:r>
+    </w:p>
+    <w:p>
+      <w:pPr>
+        <w:rPr>
+          <w:b/>
+          <w:sz w:val="28"/>
+          <w:szCs w:val="28"/>
+        </w:rPr>
+      </w:pPr>
+      <w:r>
+        <w:rPr>
+          <w:b/>
+          <w:sz w:val="28"/>
+          <w:szCs w:val="28"/>
+        </w:rPr>
+        <w:t>Agent variables are available to any other agent in the system.</w:t>
+      </w:r>
+    </w:p>
+    <w:p>
+      <w:pPr>
+        <w:rPr>
+          <w:b/>
+          <w:sz w:val="28"/>
+          <w:szCs w:val="28"/>
+        </w:rPr>
+      </w:pPr>
+      <w:r>
+        <w:rPr>
+          <w:b/>
+          <w:sz w:val="28"/>
+          <w:szCs w:val="28"/>
+        </w:rPr>
+        <w:t>Agent classes are static, there should only be one instance of any particular agent in the system.</w:t>
+      </w:r>
+    </w:p>
+    <w:p>
+      <w:pPr>
+        <w:rPr>
+          <w:b/>
+          <w:sz w:val="28"/>
+          <w:szCs w:val="28"/>
+        </w:rPr>
+      </w:pPr>
+      <w:r>
+        <w:rPr>
+          <w:b/>
+          <w:sz w:val="28"/>
+          <w:szCs w:val="28"/>
+        </w:rPr>
+        <w:t>Agents pass information between one another through the ask method, which in a nutshell is a fancy getter that allows any agent to get the variable of another agent in the system.</w:t>
+      </w:r>
+    </w:p>
+    <w:p>
+      <w:pPr>
+        <w:rPr>
+          <w:sz w:val="28"/>
+          <w:szCs w:val="28"/>
+        </w:rPr>
+      </w:pPr>
+      <w:r>
+        <w:rPr>
+          <w:sz w:val="28"/>
+          <w:szCs w:val="28"/>
+        </w:rPr>
+        <w:lastRenderedPageBreak/>
+        <w:t xml:space="preserve"> </w:t>
+      </w:r>
+      <w:r>
+        <w:rPr>
+          <w:sz w:val="28"/>
+          <w:szCs w:val="28"/>
+        </w:rPr>
+        <w:t>To look at a basic</w:t>
+      </w:r>
+      <w:r>
+        <w:rPr>
+          <w:sz w:val="28"/>
+          <w:szCs w:val="28"/>
+        </w:rPr>
+        <w:t xml:space="preserve"> </w:t>
+      </w:r>
+      <w:r>
+        <w:rPr>
+          <w:sz w:val="28"/>
+          <w:szCs w:val="28"/>
+        </w:rPr>
+        <w:t xml:space="preserve">contrived </w:t>
+      </w:r>
+      <w:r>
+        <w:rPr>
+          <w:sz w:val="28"/>
+          <w:szCs w:val="28"/>
+        </w:rPr>
+        <w:t xml:space="preserve">example </w:t>
+      </w:r>
+      <w:r>
+        <w:rPr>
+          <w:sz w:val="28"/>
+          <w:szCs w:val="28"/>
+        </w:rPr>
+        <w:t xml:space="preserve">of how information is passed using AOP, let’s </w:t>
+      </w:r>
+      <w:r>
+        <w:rPr>
+          <w:sz w:val="28"/>
+          <w:szCs w:val="28"/>
+        </w:rPr>
+        <w:t>take a real world example. Say</w:t>
+      </w:r>
+      <w:r>
+        <w:rPr>
+          <w:sz w:val="28"/>
+          <w:szCs w:val="28"/>
+        </w:rPr>
+        <w:t xml:space="preserve"> we have two people working on a math project. They need to find the perimeter and area of a rectangle. They decide to split the project up between the two of them so one is in charge of finding the perimeter and the other works on finding the area. </w:t>
+      </w:r>
+      <w:r>
+        <w:rPr>
+          <w:sz w:val="28"/>
+          <w:szCs w:val="28"/>
+        </w:rPr>
+        <w:t>The first person finds the length and width of the rectangle and performs the calculation. Then the second person asks, “What is the length and width of the rectangle?” to which the first person gives the</w:t>
+      </w:r>
+      <w:r>
+        <w:rPr>
+          <w:sz w:val="28"/>
+          <w:szCs w:val="28"/>
+        </w:rPr>
+        <w:t>m the needed information so the second person</w:t>
+      </w:r>
+      <w:r>
+        <w:rPr>
+          <w:sz w:val="28"/>
+          <w:szCs w:val="28"/>
+        </w:rPr>
+        <w:t xml:space="preserve"> can </w:t>
+      </w:r>
+      <w:r>
+        <w:rPr>
+          <w:sz w:val="28"/>
+          <w:szCs w:val="28"/>
+        </w:rPr>
+        <w:t>perform</w:t>
+      </w:r>
+      <w:r>
+        <w:rPr>
+          <w:sz w:val="28"/>
+          <w:szCs w:val="28"/>
+        </w:rPr>
+        <w:t xml:space="preserve"> the calculation to find the area of the same rectangle.</w:t>
+      </w:r>
+    </w:p>
+    <w:p>
+      <w:pPr>
+        <w:rPr>
+          <w:sz w:val="28"/>
+          <w:szCs w:val="28"/>
+        </w:rPr>
+      </w:pPr>
+      <w:r>
+        <w:rPr>
+          <w:sz w:val="28"/>
+          <w:szCs w:val="28"/>
+        </w:rPr>
+        <w:t xml:space="preserve">To replicate this in AOP, we could have two </w:t>
+      </w:r>
+      <w:r>
+        <w:rPr>
+          <w:sz w:val="28"/>
+          <w:szCs w:val="28"/>
+        </w:rPr>
+        <w:t xml:space="preserve">agent classes: rectangle_perimeter_finder and rectangle_area_finder. Neither of these two agents have a dependency in code with the other (they are in completely separate files with no import statements for each other). The first agent is working with a particular rectangle and stores variables for the rectangle width and height. Now the second agent wants to find the area of the exact same rectangle. </w:t>
+      </w:r>
+      <w:r>
+        <w:rPr>
+          <w:sz w:val="28"/>
+          <w:szCs w:val="28"/>
+        </w:rPr>
+        <w:t>So it asks the first for the information like so:</w:t>
+      </w:r>
+    </w:p>
+    <w:p>
+      <w:pPr>
+        <w:rPr>
+          <w:b/>
+          <w:sz w:val="28"/>
+          <w:szCs w:val="28"/>
+        </w:rPr>
+      </w:pPr>
+      <w:proofErr w:type="spellStart"/>
+      <w:r>
+        <w:rPr>
+          <w:b/>
+          <w:sz w:val="28"/>
+          <w:szCs w:val="28"/>
+        </w:rPr>
+        <w:t>Rectangle_length</w:t>
+      </w:r>
+      <w:proofErr w:type="spellEnd"/>
+      <w:r>
+        <w:rPr>
+          <w:b/>
+          <w:sz w:val="28"/>
+          <w:szCs w:val="28"/>
+        </w:rPr>
+        <w:t xml:space="preserve"> = </w:t>
+      </w:r>
+      <w:proofErr w:type="spellStart"/>
+      <w:proofErr w:type="gramStart"/>
+      <w:r>
+        <w:rPr>
+          <w:b/>
+          <w:sz w:val="28"/>
+          <w:szCs w:val="28"/>
+        </w:rPr>
+        <w:t>self.ask</w:t>
+      </w:r>
+      <w:proofErr w:type="spellEnd"/>
+      <w:r>
+        <w:rPr>
+          <w:b/>
+          <w:sz w:val="28"/>
+          <w:szCs w:val="28"/>
+        </w:rPr>
+        <w:t>(</w:t>
+      </w:r>
+      <w:proofErr w:type="gramEnd"/>
+      <w:r>
+        <w:rPr>
+          <w:b/>
+          <w:sz w:val="28"/>
+          <w:szCs w:val="28"/>
+        </w:rPr>
+        <w:t>“rectangle_perimeter_finder”</w:t>
+      </w:r>
+      <w:r>
+        <w:rPr>
+          <w:b/>
+          <w:sz w:val="28"/>
+          <w:szCs w:val="28"/>
+        </w:rPr>
+        <w:t>,</w:t>
+      </w:r>
+      <w:r>
+        <w:rPr>
+          <w:b/>
+          <w:sz w:val="28"/>
+          <w:szCs w:val="28"/>
+        </w:rPr>
+        <w:t>“</w:t>
+      </w:r>
+      <w:proofErr w:type="spellStart"/>
+      <w:r>
+        <w:rPr>
+          <w:b/>
+          <w:sz w:val="28"/>
+          <w:szCs w:val="28"/>
+        </w:rPr>
+        <w:t>rectangle_length</w:t>
+      </w:r>
+      <w:proofErr w:type="spellEnd"/>
+      <w:r>
+        <w:rPr>
+          <w:b/>
+          <w:sz w:val="28"/>
+          <w:szCs w:val="28"/>
+        </w:rPr>
+        <w:t>”)</w:t>
+      </w:r>
+    </w:p>
+    <w:p>
+      <w:pPr>
+        <w:rPr>
+          <w:b/>
+          <w:sz w:val="28"/>
+          <w:szCs w:val="28"/>
+        </w:rPr>
+      </w:pPr>
+      <w:proofErr w:type="spellStart"/>
+      <w:r>
+        <w:rPr>
+          <w:b/>
+          <w:sz w:val="28"/>
+          <w:szCs w:val="28"/>
+        </w:rPr>
+        <w:t>Rectangle_</w:t>
+      </w:r>
+      <w:r>
+        <w:rPr>
+          <w:b/>
+          <w:sz w:val="28"/>
+          <w:szCs w:val="28"/>
+        </w:rPr>
+        <w:t>width</w:t>
+      </w:r>
+      <w:proofErr w:type="spellEnd"/>
+      <w:r>
+        <w:rPr>
+          <w:b/>
+          <w:sz w:val="28"/>
+          <w:szCs w:val="28"/>
+        </w:rPr>
+        <w:t xml:space="preserve"> = </w:t>
+      </w:r>
+      <w:proofErr w:type="spellStart"/>
+      <w:proofErr w:type="gramStart"/>
+      <w:r>
+        <w:rPr>
+          <w:b/>
+          <w:sz w:val="28"/>
+          <w:szCs w:val="28"/>
+        </w:rPr>
+        <w:t>self.ask</w:t>
+      </w:r>
+      <w:proofErr w:type="spellEnd"/>
+      <w:r>
+        <w:rPr>
+          <w:b/>
+          <w:sz w:val="28"/>
+          <w:szCs w:val="28"/>
+        </w:rPr>
+        <w:t>(</w:t>
+      </w:r>
+      <w:proofErr w:type="gramEnd"/>
+      <w:r>
+        <w:rPr>
+          <w:b/>
+          <w:sz w:val="28"/>
+          <w:szCs w:val="28"/>
+        </w:rPr>
+        <w:t>“rectangle_perimeter_finder”, “</w:t>
+      </w:r>
+      <w:proofErr w:type="spellStart"/>
+      <w:r>
+        <w:rPr>
+          <w:b/>
+          <w:sz w:val="28"/>
+          <w:szCs w:val="28"/>
+        </w:rPr>
+        <w:t>rectangle</w:t>
+      </w:r>
+      <w:r>
+        <w:rPr>
+          <w:b/>
+          <w:sz w:val="28"/>
+          <w:szCs w:val="28"/>
+        </w:rPr>
+        <w:t>_width</w:t>
+      </w:r>
+      <w:proofErr w:type="spellEnd"/>
+      <w:r>
+        <w:rPr>
+          <w:b/>
+          <w:sz w:val="28"/>
+          <w:szCs w:val="28"/>
+        </w:rPr>
+        <w:t>”)</w:t>
+      </w:r>
+    </w:p>
+    <w:p>
+      <w:pPr>
+        <w:rPr>
+          <w:sz w:val="28"/>
+          <w:szCs w:val="28"/>
+        </w:rPr>
+      </w:pPr>
+      <w:r>
+        <w:rPr>
+          <w:sz w:val="28"/>
+          <w:szCs w:val="28"/>
+        </w:rPr>
+        <w:t>You can basically read what is happening here like an English sentence: ask the rectangle perimeter finder for the rectangle length. The function returns the variable value and stores it in the other variable, all without requiring a dependency in code. As long as you know the name of the agent and the name of the variable you want, you can get the information from the system.</w:t>
+      </w:r>
+    </w:p>
+    <w:p>
+      <w:pPr>
+        <w:rPr>
+          <w:sz w:val="28"/>
+          <w:szCs w:val="28"/>
+        </w:rPr>
+      </w:pPr>
+      <w:r>
+        <w:rPr>
+          <w:sz w:val="28"/>
+          <w:szCs w:val="28"/>
+        </w:rPr>
+        <w:t>That’s perhaps the most important element to understand in order to actually pass information around in an AOP system, if you want info, simply ask for it.</w:t>
+      </w:r>
+      <w:r>
+        <w:rPr>
+          <w:sz w:val="28"/>
+          <w:szCs w:val="28"/>
+        </w:rPr>
+        <w:t xml:space="preserve"> If you would like to learn more about how the method works, you can check out the </w:t>
+      </w:r>
+      <w:r>
+        <w:rPr>
+          <w:sz w:val="28"/>
+          <w:szCs w:val="28"/>
+          <w:u w:val="single"/>
+        </w:rPr>
+        <w:t>agent.py</w:t>
+      </w:r>
+      <w:r>
+        <w:rPr>
+          <w:sz w:val="28"/>
+          <w:szCs w:val="28"/>
+        </w:rPr>
+        <w:t xml:space="preserve"> file in the project.</w:t>
+      </w:r>
+    </w:p>
+    <w:p>
+      <w:pPr>
+        <w:rPr>
+          <w:sz w:val="28"/>
+          <w:szCs w:val="28"/>
         </w:rPr>
       </w:pPr>
     </w:p>

</xml_diff>